<commit_message>
Worked on the report for project 3b
</commit_message>
<xml_diff>
--- a/Project3b.docx
+++ b/Project3b.docx
@@ -19,10 +19,7 @@
         </w:numPr>
       </w:pPr>
       <w:r>
-        <w:t>Team Name</w:t>
-      </w:r>
-      <w:r>
-        <w:t xml:space="preserve">: </w:t>
+        <w:t xml:space="preserve">Team Name: </w:t>
       </w:r>
       <w:r>
         <w:t>County Rankers</w:t>
@@ -45,15 +42,7 @@
       </w:r>
       <w:proofErr w:type="spellEnd"/>
       <w:r>
-        <w:t xml:space="preserve"> </w:t>
-      </w:r>
-      <w:proofErr w:type="gramStart"/>
-      <w:r>
-        <w:t>user names</w:t>
-      </w:r>
-      <w:proofErr w:type="gramEnd"/>
-      <w:r>
-        <w:t>:</w:t>
+        <w:t xml:space="preserve"> user names:</w:t>
       </w:r>
     </w:p>
     <w:p>
@@ -68,7 +57,16 @@
         <w:t>Yash Patel</w:t>
       </w:r>
       <w:r>
-        <w:t xml:space="preserve"> - </w:t>
+        <w:t xml:space="preserve"> </w:t>
+      </w:r>
+      <w:r>
+        <w:t>–</w:t>
+      </w:r>
+      <w:r>
+        <w:t xml:space="preserve"> </w:t>
+      </w:r>
+      <w:r>
+        <w:t>ynpatel910</w:t>
       </w:r>
     </w:p>
     <w:p>
@@ -110,10 +108,10 @@
         </w:numPr>
       </w:pPr>
       <w:r>
-        <w:t>Link to GitHub repo</w:t>
-      </w:r>
-      <w:r>
-        <w:t xml:space="preserve">: </w:t>
+        <w:t xml:space="preserve">Link to GitHub repo: </w:t>
+      </w:r>
+      <w:r>
+        <w:t>https://github.com/ynpatel910/AlgoP3</w:t>
       </w:r>
     </w:p>
     <w:p>
@@ -125,10 +123,7 @@
         </w:numPr>
       </w:pPr>
       <w:r>
-        <w:t>Link to Video demo</w:t>
-      </w:r>
-      <w:r>
-        <w:t xml:space="preserve">: </w:t>
+        <w:t xml:space="preserve">Link to Video demo: </w:t>
       </w:r>
     </w:p>
     <w:p>
@@ -155,6 +150,42 @@
       <w:pPr>
         <w:pStyle w:val="ListParagraph"/>
         <w:numPr>
+          <w:ilvl w:val="1"/>
+          <w:numId w:val="3"/>
+        </w:numPr>
+      </w:pPr>
+      <w:r>
+        <w:t xml:space="preserve">Country Rank addresses challenges of comparing and evaluating counties across the United States based on customizable demographic metrics. Individuals across the country </w:t>
+      </w:r>
+      <w:r>
+        <w:t xml:space="preserve">who are looking to relocate counties/states often face the </w:t>
+      </w:r>
+      <w:r>
+        <w:t xml:space="preserve">overwhelming task of going through massive amounts of data </w:t>
+      </w:r>
+      <w:r>
+        <w:t xml:space="preserve">to figure out which county really aligns with their goals and preferences. These </w:t>
+      </w:r>
+      <w:r>
+        <w:t xml:space="preserve">metrics include better education, lower unemployment, </w:t>
+      </w:r>
+      <w:r>
+        <w:t>or safer neighborhoods.</w:t>
+      </w:r>
+      <w:r>
+        <w:t xml:space="preserve"> There aren’t any interactive tools to help reduce the stress and time people go through to find the best relocation</w:t>
+      </w:r>
+      <w:r>
+        <w:t xml:space="preserve"> based on </w:t>
+      </w:r>
+      <w:r>
+        <w:t xml:space="preserve">county ranks. </w:t>
+      </w:r>
+    </w:p>
+    <w:p>
+      <w:pPr>
+        <w:pStyle w:val="ListParagraph"/>
+        <w:numPr>
           <w:ilvl w:val="0"/>
           <w:numId w:val="3"/>
         </w:numPr>
@@ -167,6 +198,36 @@
       <w:pPr>
         <w:pStyle w:val="ListParagraph"/>
         <w:numPr>
+          <w:ilvl w:val="1"/>
+          <w:numId w:val="3"/>
+        </w:numPr>
+      </w:pPr>
+      <w:r>
+        <w:t xml:space="preserve">Relocating to a new county is a major life decision. People </w:t>
+      </w:r>
+      <w:r>
+        <w:t xml:space="preserve">typically spend countless hours researching and recording public data, which is often unorganized, or not tailored to their specific needs. </w:t>
+      </w:r>
+      <w:r>
+        <w:t xml:space="preserve">We as a team have personally experienced this challenge and wanted to help streamline this process. Our motivation </w:t>
+      </w:r>
+      <w:r>
+        <w:t xml:space="preserve">comes from the desire to build a tool that reduces the users’ </w:t>
+      </w:r>
+      <w:r>
+        <w:t>research time, stress, improve their decision-making, and provides clear</w:t>
+      </w:r>
+      <w:r>
+        <w:t>, data-driven county comparisons based on user</w:t>
+      </w:r>
+      <w:r>
+        <w:t>-defined priorities.</w:t>
+      </w:r>
+    </w:p>
+    <w:p>
+      <w:pPr>
+        <w:pStyle w:val="ListParagraph"/>
+        <w:numPr>
           <w:ilvl w:val="0"/>
           <w:numId w:val="3"/>
         </w:numPr>
@@ -179,6 +240,54 @@
       <w:pPr>
         <w:pStyle w:val="ListParagraph"/>
         <w:numPr>
+          <w:ilvl w:val="1"/>
+          <w:numId w:val="3"/>
+        </w:numPr>
+      </w:pPr>
+      <w:r>
+        <w:t>Interactive Metric Selection Menu</w:t>
+      </w:r>
+    </w:p>
+    <w:p>
+      <w:pPr>
+        <w:pStyle w:val="ListParagraph"/>
+        <w:numPr>
+          <w:ilvl w:val="1"/>
+          <w:numId w:val="3"/>
+        </w:numPr>
+      </w:pPr>
+      <w:r>
+        <w:t>Custom Scoring Engine</w:t>
+      </w:r>
+    </w:p>
+    <w:p>
+      <w:pPr>
+        <w:pStyle w:val="ListParagraph"/>
+        <w:numPr>
+          <w:ilvl w:val="1"/>
+          <w:numId w:val="3"/>
+        </w:numPr>
+      </w:pPr>
+      <w:r>
+        <w:t>User-Defined Metric Weighting</w:t>
+      </w:r>
+    </w:p>
+    <w:p>
+      <w:pPr>
+        <w:pStyle w:val="ListParagraph"/>
+        <w:numPr>
+          <w:ilvl w:val="1"/>
+          <w:numId w:val="3"/>
+        </w:numPr>
+      </w:pPr>
+      <w:r>
+        <w:t>Input Validation</w:t>
+      </w:r>
+    </w:p>
+    <w:p>
+      <w:pPr>
+        <w:pStyle w:val="ListParagraph"/>
+        <w:numPr>
           <w:ilvl w:val="0"/>
           <w:numId w:val="3"/>
         </w:numPr>
@@ -191,12 +300,101 @@
       <w:pPr>
         <w:pStyle w:val="ListParagraph"/>
         <w:numPr>
+          <w:ilvl w:val="1"/>
+          <w:numId w:val="3"/>
+        </w:numPr>
+      </w:pPr>
+      <w:r>
+        <w:t>We used the County Demographic Dataset from the Corgis Project</w:t>
+      </w:r>
+      <w:r>
+        <w:t xml:space="preserve">. The data-set includes demographic on U.S. counties </w:t>
+      </w:r>
+      <w:r>
+        <w:t>such as</w:t>
+      </w:r>
+      <w:r>
+        <w:t xml:space="preserve"> poverty rate, education levels, </w:t>
+      </w:r>
+      <w:r>
+        <w:t>or age distribution.</w:t>
+      </w:r>
+    </w:p>
+    <w:p>
+      <w:pPr>
+        <w:pStyle w:val="ListParagraph"/>
+        <w:numPr>
           <w:ilvl w:val="0"/>
           <w:numId w:val="3"/>
         </w:numPr>
       </w:pPr>
       <w:r>
+        <w:lastRenderedPageBreak/>
         <w:t>Tools/Languages/APIs/Libraries used</w:t>
+      </w:r>
+    </w:p>
+    <w:p>
+      <w:pPr>
+        <w:pStyle w:val="ListParagraph"/>
+        <w:numPr>
+          <w:ilvl w:val="1"/>
+          <w:numId w:val="3"/>
+        </w:numPr>
+      </w:pPr>
+      <w:r>
+        <w:t>Programming Language: C++</w:t>
+      </w:r>
+    </w:p>
+    <w:p>
+      <w:pPr>
+        <w:pStyle w:val="ListParagraph"/>
+        <w:numPr>
+          <w:ilvl w:val="1"/>
+          <w:numId w:val="3"/>
+        </w:numPr>
+      </w:pPr>
+      <w:proofErr w:type="spellStart"/>
+      <w:r>
+        <w:t>Librairies</w:t>
+      </w:r>
+      <w:proofErr w:type="spellEnd"/>
+      <w:r>
+        <w:t xml:space="preserve">: vector, map, </w:t>
+      </w:r>
+      <w:proofErr w:type="spellStart"/>
+      <w:r>
+        <w:t>unordered_map</w:t>
+      </w:r>
+      <w:proofErr w:type="spellEnd"/>
+      <w:r>
+        <w:t xml:space="preserve">, </w:t>
+      </w:r>
+      <w:r>
+        <w:t xml:space="preserve">queue, </w:t>
+      </w:r>
+      <w:proofErr w:type="spellStart"/>
+      <w:r>
+        <w:t>fstream</w:t>
+      </w:r>
+      <w:proofErr w:type="spellEnd"/>
+      <w:r>
+        <w:t xml:space="preserve">, </w:t>
+      </w:r>
+      <w:proofErr w:type="spellStart"/>
+      <w:r>
+        <w:t>sstream</w:t>
+      </w:r>
+      <w:proofErr w:type="spellEnd"/>
+      <w:r>
+        <w:t xml:space="preserve">, </w:t>
+      </w:r>
+      <w:proofErr w:type="spellStart"/>
+      <w:r>
+        <w:t>iomanip</w:t>
+      </w:r>
+      <w:proofErr w:type="spellEnd"/>
+      <w:r>
+        <w:t>, limits, and algorithm</w:t>
       </w:r>
     </w:p>
     <w:p>
@@ -227,12 +425,105 @@
       <w:pPr>
         <w:pStyle w:val="ListParagraph"/>
         <w:numPr>
+          <w:ilvl w:val="1"/>
+          <w:numId w:val="3"/>
+        </w:numPr>
+      </w:pPr>
+      <w:r>
+        <w:t>Struct County: stores name, state, and a map of metric values</w:t>
+      </w:r>
+    </w:p>
+    <w:p>
+      <w:pPr>
+        <w:pStyle w:val="ListParagraph"/>
+        <w:numPr>
+          <w:ilvl w:val="1"/>
+          <w:numId w:val="3"/>
+        </w:numPr>
+      </w:pPr>
+      <w:r>
+        <w:t>Unordered_map&lt;</w:t>
+      </w:r>
+      <w:r>
+        <w:t>string, double</w:t>
+      </w:r>
+      <w:r>
+        <w:t>&gt;</w:t>
+      </w:r>
+      <w:r>
+        <w:t>: Used to dynamically store and access weights for each selected metric</w:t>
+      </w:r>
+    </w:p>
+    <w:p>
+      <w:pPr>
+        <w:pStyle w:val="ListParagraph"/>
+        <w:numPr>
+          <w:ilvl w:val="1"/>
+          <w:numId w:val="3"/>
+        </w:numPr>
+      </w:pPr>
+      <w:r>
+        <w:t>Map&lt;int, string&gt;: Maintains the metric priority rankings</w:t>
+      </w:r>
+    </w:p>
+    <w:p>
+      <w:pPr>
+        <w:pStyle w:val="ListParagraph"/>
+        <w:numPr>
+          <w:ilvl w:val="1"/>
+          <w:numId w:val="3"/>
+        </w:numPr>
+      </w:pPr>
+      <w:r>
+        <w:t>Pair&lt;double, const County*&gt;: Used for score-county pairing.</w:t>
+      </w:r>
+    </w:p>
+    <w:p>
+      <w:pPr>
+        <w:pStyle w:val="ListParagraph"/>
+        <w:numPr>
           <w:ilvl w:val="0"/>
           <w:numId w:val="3"/>
         </w:numPr>
       </w:pPr>
       <w:r>
         <w:t>Distribution of Responsibility and Roles: Who did what?</w:t>
+      </w:r>
+    </w:p>
+    <w:p>
+      <w:pPr>
+        <w:pStyle w:val="ListParagraph"/>
+        <w:numPr>
+          <w:ilvl w:val="1"/>
+          <w:numId w:val="3"/>
+        </w:numPr>
+      </w:pPr>
+      <w:r>
+        <w:t xml:space="preserve">Yash: </w:t>
+      </w:r>
+    </w:p>
+    <w:p>
+      <w:pPr>
+        <w:pStyle w:val="ListParagraph"/>
+        <w:numPr>
+          <w:ilvl w:val="1"/>
+          <w:numId w:val="3"/>
+        </w:numPr>
+      </w:pPr>
+      <w:r>
+        <w:t xml:space="preserve">William: </w:t>
+      </w:r>
+    </w:p>
+    <w:p>
+      <w:pPr>
+        <w:pStyle w:val="ListParagraph"/>
+        <w:numPr>
+          <w:ilvl w:val="1"/>
+          <w:numId w:val="3"/>
+        </w:numPr>
+      </w:pPr>
+      <w:r>
+        <w:t xml:space="preserve">Philip: </w:t>
       </w:r>
     </w:p>
     <w:p>
@@ -359,7 +650,7 @@
         <w:rFonts w:ascii="Symbol" w:hAnsi="Symbol" w:hint="default"/>
       </w:rPr>
     </w:lvl>
-    <w:lvl w:ilvl="1" w:tplc="04090003" w:tentative="1">
+    <w:lvl w:ilvl="1" w:tplc="04090003">
       <w:start w:val="1"/>
       <w:numFmt w:val="bullet"/>
       <w:lvlText w:val="o"/>

</xml_diff>